<commit_message>
change pecalc to precalculus
</commit_message>
<xml_diff>
--- a/precalcAI/lab-intro-export.docx
+++ b/precalcAI/lab-intro-export.docx
@@ -7,7 +7,7 @@
         <w:pStyle w:val="Title"/>
       </w:pPr>
       <w:r>
-        <w:t xml:space="preserve">Precalc AI Lab</w:t>
+        <w:t xml:space="preserve">Precalculus AI Lab</w:t>
       </w:r>
     </w:p>
     <w:p>
@@ -15,7 +15,7 @@
         <w:pStyle w:val="Subtitle"/>
       </w:pPr>
       <w:r>
-        <w:t xml:space="preserve">Lab 0 - Working with an LLM to learn Math</w:t>
+        <w:t xml:space="preserve">Intro Lab - Working with an LLM to learn Math</w:t>
       </w:r>
     </w:p>
     <w:p>

</xml_diff>